<commit_message>
Update Meeting Minutes/Minutes 8-10-18.docx
</commit_message>
<xml_diff>
--- a/Meeting Minutes/Minutes 8-10-18.docx
+++ b/Meeting Minutes/Minutes 8-10-18.docx
@@ -116,48 +116,58 @@
       <w:r>
         <w:t xml:space="preserve">Discussion based upon the purpose of </w:t>
       </w:r>
-      <w:proofErr w:type="spellStart"/>
+      <w:proofErr w:type="gramStart"/>
       <w:r>
-        <w:t>iwic</w:t>
+        <w:t>IWIC ,</w:t>
       </w:r>
-      <w:proofErr w:type="spellEnd"/>
+      <w:proofErr w:type="gramEnd"/>
+      <w:r>
+        <w:t xml:space="preserve"> covered why its there and who uses it. Gives us insight into the target audience. </w:t>
+      </w:r>
     </w:p>
     <w:p>
       <w:r>
         <w:t>Payment methods</w:t>
+      </w:r>
+      <w:r>
+        <w:t xml:space="preserve">, they only have one payment method which is through the university shop online and they would like to change this. </w:t>
       </w:r>
     </w:p>
     <w:p>
       <w:r>
         <w:t xml:space="preserve">Tracking of people in and out of the </w:t>
       </w:r>
-      <w:proofErr w:type="spellStart"/>
       <w:r>
-        <w:t>iwic</w:t>
+        <w:t>IWIC</w:t>
       </w:r>
-      <w:proofErr w:type="spellEnd"/>
       <w:r>
-        <w:t xml:space="preserve"> center </w:t>
+        <w:t xml:space="preserve"> center</w:t>
+      </w:r>
+      <w:r>
+        <w:t>, e.g. current members and they would like a way of tracking current payed members.</w:t>
       </w:r>
     </w:p>
     <w:p>
       <w:r>
-        <w:t>Tracking payments</w:t>
-      </w:r>
-    </w:p>
-    <w:p>
-      <w:r>
-        <w:t xml:space="preserve">Tweets </w:t>
+        <w:t>Tweets Discussed the twitter API and how this would be of use to the application and its purpose.</w:t>
       </w:r>
     </w:p>
     <w:p>
       <w:r>
         <w:t>Tracking events</w:t>
       </w:r>
+      <w:r>
+        <w:t>, admins of the application can create custom events, also discussed Brightspace API</w:t>
+      </w:r>
     </w:p>
     <w:p>
       <w:r>
-        <w:t>News letters</w:t>
+        <w:t>Newsletters would be appear on the news feed along with all other events.</w:t>
+      </w:r>
+      <w:bookmarkStart w:id="0" w:name="_GoBack"/>
+      <w:bookmarkEnd w:id="0"/>
+      <w:r>
+        <w:t xml:space="preserve"> </w:t>
       </w:r>
     </w:p>
     <w:p>
@@ -170,18 +180,17 @@
     </w:p>
     <w:p>
       <w:r>
-        <w:t xml:space="preserve">Meeting came to a close </w:t>
+        <w:t xml:space="preserve">Meeting </w:t>
       </w:r>
-      <w:proofErr w:type="gramStart"/>
       <w:r>
-        <w:t>at  10:1</w:t>
+        <w:t>ended</w:t>
       </w:r>
-      <w:bookmarkStart w:id="0" w:name="_GoBack"/>
-      <w:bookmarkEnd w:id="0"/>
       <w:r>
-        <w:t>0</w:t>
+        <w:t xml:space="preserve"> </w:t>
       </w:r>
-      <w:proofErr w:type="gramEnd"/>
+      <w:r>
+        <w:t>at 10:10</w:t>
+      </w:r>
       <w:r>
         <w:t xml:space="preserve"> am after having discussed all items required to complete the weekly sprint. </w:t>
       </w:r>
@@ -858,6 +867,7 @@
     <w:lsdException w:name="HTML Sample" w:semiHidden="1" w:unhideWhenUsed="1"/>
     <w:lsdException w:name="HTML Typewriter" w:semiHidden="1" w:unhideWhenUsed="1"/>
     <w:lsdException w:name="HTML Variable" w:semiHidden="1" w:unhideWhenUsed="1"/>
+    <w:lsdException w:name="Normal Table" w:semiHidden="1" w:unhideWhenUsed="1"/>
     <w:lsdException w:name="annotation subject" w:semiHidden="1" w:unhideWhenUsed="1"/>
     <w:lsdException w:name="No List" w:semiHidden="1" w:unhideWhenUsed="1"/>
     <w:lsdException w:name="Outline List 1" w:semiHidden="1" w:unhideWhenUsed="1"/>
@@ -901,8 +911,10 @@
     <w:lsdException w:name="Table Elegant" w:semiHidden="1" w:unhideWhenUsed="1"/>
     <w:lsdException w:name="Table Professional" w:semiHidden="1" w:unhideWhenUsed="1"/>
     <w:lsdException w:name="Table Subtle 1" w:semiHidden="1" w:unhideWhenUsed="1"/>
+    <w:lsdException w:name="Table Subtle 2" w:semiHidden="1" w:unhideWhenUsed="1"/>
     <w:lsdException w:name="Table Web 1" w:semiHidden="1" w:unhideWhenUsed="1"/>
     <w:lsdException w:name="Table Web 2" w:semiHidden="1" w:unhideWhenUsed="1"/>
+    <w:lsdException w:name="Table Web 3" w:semiHidden="1" w:unhideWhenUsed="1"/>
     <w:lsdException w:name="Balloon Text" w:semiHidden="1" w:unhideWhenUsed="1"/>
     <w:lsdException w:name="Table Grid" w:uiPriority="39"/>
     <w:lsdException w:name="Table Theme" w:semiHidden="1" w:unhideWhenUsed="1"/>
@@ -26227,6 +26239,26 @@
 </file>
 
 <file path=customXml/item1.xml><?xml version="1.0" encoding="utf-8"?>
+<?mso-contentType ?>
+<FormTemplates xmlns="http://schemas.microsoft.com/sharepoint/v3/contenttype/forms">
+  <Display>DocumentLibraryForm</Display>
+  <Edit>DocumentLibraryForm</Edit>
+  <New>DocumentLibraryForm</New>
+</FormTemplates>
+</file>
+
+<file path=customXml/item2.xml><?xml version="1.0" encoding="utf-8"?>
+<p:properties xmlns:p="http://schemas.microsoft.com/office/2006/metadata/properties" xmlns:xsi="http://www.w3.org/2001/XMLSchema-instance" xmlns:pc="http://schemas.microsoft.com/office/infopath/2007/PartnerControls">
+  <documentManagement>
+    <VSO_x0020_item_x0020_id xmlns="40262f94-9f35-4ac3-9a90-690165a166b7" xsi:nil="true"/>
+    <Assetid_x0020_ xmlns="40262f94-9f35-4ac3-9a90-690165a166b7" xsi:nil="true"/>
+    <Item_x0020_Details xmlns="40262f94-9f35-4ac3-9a90-690165a166b7" xsi:nil="true"/>
+    <Template_x0020_details xmlns="40262f94-9f35-4ac3-9a90-690165a166b7" xsi:nil="true"/>
+  </documentManagement>
+</p:properties>
+</file>
+
+<file path=customXml/item3.xml><?xml version="1.0" encoding="utf-8"?>
 <ct:contentTypeSchema xmlns:ct="http://schemas.microsoft.com/office/2006/metadata/contentType" xmlns:ma="http://schemas.microsoft.com/office/2006/metadata/properties/metaAttributes" ct:_="" ma:_="" ma:contentTypeName="Document" ma:contentTypeID="0x010100AA3F7D94069FF64A86F7DFF56D60E3BE" ma:contentTypeVersion="6" ma:contentTypeDescription="Create a new document." ma:contentTypeScope="" ma:versionID="c32302c77d4085ecf495bdddb7f5e889">
   <xsd:schema xmlns:xsd="http://www.w3.org/2001/XMLSchema" xmlns:xs="http://www.w3.org/2001/XMLSchema" xmlns:p="http://schemas.microsoft.com/office/2006/metadata/properties" xmlns:ns2="a4f35948-e619-41b3-aa29-22878b09cfd2" xmlns:ns3="40262f94-9f35-4ac3-9a90-690165a166b7" targetNamespace="http://schemas.microsoft.com/office/2006/metadata/properties" ma:root="true" ma:fieldsID="4ab5ae46be95f9d0be6107e8200be7a2" ns2:_="" ns3:_="">
     <xsd:import namespace="a4f35948-e619-41b3-aa29-22878b09cfd2"/>
@@ -26407,31 +26439,29 @@
 </ct:contentTypeSchema>
 </file>
 
-<file path=customXml/item2.xml><?xml version="1.0" encoding="utf-8"?>
-<p:properties xmlns:p="http://schemas.microsoft.com/office/2006/metadata/properties" xmlns:xsi="http://www.w3.org/2001/XMLSchema-instance" xmlns:pc="http://schemas.microsoft.com/office/infopath/2007/PartnerControls">
-  <documentManagement>
-    <VSO_x0020_item_x0020_id xmlns="40262f94-9f35-4ac3-9a90-690165a166b7" xsi:nil="true"/>
-    <Assetid_x0020_ xmlns="40262f94-9f35-4ac3-9a90-690165a166b7" xsi:nil="true"/>
-    <Item_x0020_Details xmlns="40262f94-9f35-4ac3-9a90-690165a166b7" xsi:nil="true"/>
-    <Template_x0020_details xmlns="40262f94-9f35-4ac3-9a90-690165a166b7" xsi:nil="true"/>
-  </documentManagement>
-</p:properties>
-</file>
-
-<file path=customXml/item3.xml><?xml version="1.0" encoding="utf-8"?>
-<?mso-contentType ?>
-<FormTemplates xmlns="http://schemas.microsoft.com/sharepoint/v3/contenttype/forms">
-  <Display>DocumentLibraryForm</Display>
-  <Edit>DocumentLibraryForm</Edit>
-  <New>DocumentLibraryForm</New>
-</FormTemplates>
-</file>
-
 <file path=customXml/item4.xml><?xml version="1.0" encoding="utf-8"?>
 <b:Sources xmlns:b="http://schemas.openxmlformats.org/officeDocument/2006/bibliography" xmlns="http://schemas.openxmlformats.org/officeDocument/2006/bibliography" SelectedStyle="\APASixthEditionOfficeOnline.xsl" StyleName="APA" Version="6"/>
 </file>
 
 <file path=customXml/itemProps1.xml><?xml version="1.0" encoding="utf-8"?>
+<ds:datastoreItem xmlns:ds="http://schemas.openxmlformats.org/officeDocument/2006/customXml" ds:itemID="{FFB2B4FA-72AC-41A9-8B09-C2D076232AFA}">
+  <ds:schemaRefs>
+    <ds:schemaRef ds:uri="http://schemas.microsoft.com/sharepoint/v3/contenttype/forms"/>
+  </ds:schemaRefs>
+</ds:datastoreItem>
+</file>
+
+<file path=customXml/itemProps2.xml><?xml version="1.0" encoding="utf-8"?>
+<ds:datastoreItem xmlns:ds="http://schemas.openxmlformats.org/officeDocument/2006/customXml" ds:itemID="{D9BE0A60-5382-4D4C-BDB1-0F3647924758}">
+  <ds:schemaRefs>
+    <ds:schemaRef ds:uri="http://schemas.microsoft.com/office/2006/metadata/properties"/>
+    <ds:schemaRef ds:uri="http://schemas.microsoft.com/office/infopath/2007/PartnerControls"/>
+    <ds:schemaRef ds:uri="40262f94-9f35-4ac3-9a90-690165a166b7"/>
+  </ds:schemaRefs>
+</ds:datastoreItem>
+</file>
+
+<file path=customXml/itemProps3.xml><?xml version="1.0" encoding="utf-8"?>
 <ds:datastoreItem xmlns:ds="http://schemas.openxmlformats.org/officeDocument/2006/customXml" ds:itemID="{0C0E1E41-A3CF-43A7-9260-E35CDA1915E8}">
   <ds:schemaRefs>
     <ds:schemaRef ds:uri="http://schemas.microsoft.com/office/2006/metadata/contentType"/>
@@ -26450,26 +26480,8 @@
 </ds:datastoreItem>
 </file>
 
-<file path=customXml/itemProps2.xml><?xml version="1.0" encoding="utf-8"?>
-<ds:datastoreItem xmlns:ds="http://schemas.openxmlformats.org/officeDocument/2006/customXml" ds:itemID="{D9BE0A60-5382-4D4C-BDB1-0F3647924758}">
-  <ds:schemaRefs>
-    <ds:schemaRef ds:uri="http://schemas.microsoft.com/office/2006/metadata/properties"/>
-    <ds:schemaRef ds:uri="http://schemas.microsoft.com/office/infopath/2007/PartnerControls"/>
-    <ds:schemaRef ds:uri="40262f94-9f35-4ac3-9a90-690165a166b7"/>
-  </ds:schemaRefs>
-</ds:datastoreItem>
-</file>
-
-<file path=customXml/itemProps3.xml><?xml version="1.0" encoding="utf-8"?>
-<ds:datastoreItem xmlns:ds="http://schemas.openxmlformats.org/officeDocument/2006/customXml" ds:itemID="{FFB2B4FA-72AC-41A9-8B09-C2D076232AFA}">
-  <ds:schemaRefs>
-    <ds:schemaRef ds:uri="http://schemas.microsoft.com/sharepoint/v3/contenttype/forms"/>
-  </ds:schemaRefs>
-</ds:datastoreItem>
-</file>
-
 <file path=customXml/itemProps4.xml><?xml version="1.0" encoding="utf-8"?>
-<ds:datastoreItem xmlns:ds="http://schemas.openxmlformats.org/officeDocument/2006/customXml" ds:itemID="{10648DC0-2BF5-A24E-B010-72BB822A810A}">
+<ds:datastoreItem xmlns:ds="http://schemas.openxmlformats.org/officeDocument/2006/customXml" ds:itemID="{27FFC632-295B-479F-A3D1-FF460412A3D5}">
   <ds:schemaRefs>
     <ds:schemaRef ds:uri="http://schemas.openxmlformats.org/officeDocument/2006/bibliography"/>
   </ds:schemaRefs>

</xml_diff>